<commit_message>
UAT changes to release 1.5
</commit_message>
<xml_diff>
--- a/inst/clinical_context/Investigation_of_Cytopenias.docx
+++ b/inst/clinical_context/Investigation_of_Cytopenias.docx
@@ -4449,7 +4449,7 @@
       <w:lvlText w:val=""/>
       <w:lvlJc w:val="left"/>
       <w:pPr>
-        <w:ind w:left="714" w:hanging="360"/>
+        <w:ind w:left="360" w:hanging="360"/>
       </w:pPr>
       <w:rPr>
         <w:rFonts w:ascii="Symbol" w:hAnsi="Symbol" w:hint="default"/>
@@ -4461,7 +4461,7 @@
       <w:lvlText w:val="o"/>
       <w:lvlJc w:val="left"/>
       <w:pPr>
-        <w:ind w:left="1434" w:hanging="360"/>
+        <w:ind w:left="1080" w:hanging="360"/>
       </w:pPr>
       <w:rPr>
         <w:rFonts w:ascii="Courier New" w:hAnsi="Courier New" w:cs="Courier New" w:hint="default"/>
@@ -4473,7 +4473,7 @@
       <w:lvlText w:val=""/>
       <w:lvlJc w:val="left"/>
       <w:pPr>
-        <w:ind w:left="2154" w:hanging="360"/>
+        <w:ind w:left="1800" w:hanging="360"/>
       </w:pPr>
       <w:rPr>
         <w:rFonts w:ascii="Wingdings" w:hAnsi="Wingdings" w:hint="default"/>
@@ -4485,7 +4485,7 @@
       <w:lvlText w:val=""/>
       <w:lvlJc w:val="left"/>
       <w:pPr>
-        <w:ind w:left="2874" w:hanging="360"/>
+        <w:ind w:left="2520" w:hanging="360"/>
       </w:pPr>
       <w:rPr>
         <w:rFonts w:ascii="Symbol" w:hAnsi="Symbol" w:hint="default"/>
@@ -4497,7 +4497,7 @@
       <w:lvlText w:val="o"/>
       <w:lvlJc w:val="left"/>
       <w:pPr>
-        <w:ind w:left="3594" w:hanging="360"/>
+        <w:ind w:left="3240" w:hanging="360"/>
       </w:pPr>
       <w:rPr>
         <w:rFonts w:ascii="Courier New" w:hAnsi="Courier New" w:cs="Courier New" w:hint="default"/>
@@ -4509,7 +4509,7 @@
       <w:lvlText w:val=""/>
       <w:lvlJc w:val="left"/>
       <w:pPr>
-        <w:ind w:left="4314" w:hanging="360"/>
+        <w:ind w:left="3960" w:hanging="360"/>
       </w:pPr>
       <w:rPr>
         <w:rFonts w:ascii="Wingdings" w:hAnsi="Wingdings" w:hint="default"/>
@@ -4521,7 +4521,7 @@
       <w:lvlText w:val=""/>
       <w:lvlJc w:val="left"/>
       <w:pPr>
-        <w:ind w:left="5034" w:hanging="360"/>
+        <w:ind w:left="4680" w:hanging="360"/>
       </w:pPr>
       <w:rPr>
         <w:rFonts w:ascii="Symbol" w:hAnsi="Symbol" w:hint="default"/>
@@ -4533,7 +4533,7 @@
       <w:lvlText w:val="o"/>
       <w:lvlJc w:val="left"/>
       <w:pPr>
-        <w:ind w:left="5754" w:hanging="360"/>
+        <w:ind w:left="5400" w:hanging="360"/>
       </w:pPr>
       <w:rPr>
         <w:rFonts w:ascii="Courier New" w:hAnsi="Courier New" w:cs="Courier New" w:hint="default"/>
@@ -4545,7 +4545,7 @@
       <w:lvlText w:val=""/>
       <w:lvlJc w:val="left"/>
       <w:pPr>
-        <w:ind w:left="6474" w:hanging="360"/>
+        <w:ind w:left="6120" w:hanging="360"/>
       </w:pPr>
       <w:rPr>
         <w:rFonts w:ascii="Wingdings" w:hAnsi="Wingdings" w:hint="default"/>

</xml_diff>